<commit_message>
to review with JP
</commit_message>
<xml_diff>
--- a/design/quiz questions.docx
+++ b/design/quiz questions.docx
@@ -9,11 +9,7 @@
     </w:p>
     <w:p>
       <w:pPr>
-        <w:pStyle w:val="ListParagraph"/>
-        <w:numPr>
-          <w:ilvl w:val="0"/>
-          <w:numId w:val="1"/>
-        </w:numPr>
+        <w:ind w:left="360"/>
       </w:pPr>
       <w:r>
         <w:t>Gives them reliable transportation that we stand behind</w:t>
@@ -21,11 +17,7 @@
     </w:p>
     <w:p>
       <w:pPr>
-        <w:pStyle w:val="ListParagraph"/>
-        <w:numPr>
-          <w:ilvl w:val="0"/>
-          <w:numId w:val="1"/>
-        </w:numPr>
+        <w:ind w:left="360"/>
       </w:pPr>
       <w:r>
         <w:t>Access to financing which may be difficult for them to obtain</w:t>
@@ -33,11 +25,7 @@
     </w:p>
     <w:p>
       <w:pPr>
-        <w:pStyle w:val="ListParagraph"/>
-        <w:numPr>
-          <w:ilvl w:val="0"/>
-          <w:numId w:val="1"/>
-        </w:numPr>
+        <w:ind w:left="360"/>
       </w:pPr>
       <w:r>
         <w:t>The opportunity to establish good credit with on-time payments</w:t>
@@ -45,28 +33,19 @@
     </w:p>
     <w:p>
       <w:pPr>
-        <w:pStyle w:val="ListParagraph"/>
-        <w:numPr>
-          <w:ilvl w:val="0"/>
-          <w:numId w:val="1"/>
-        </w:numPr>
-      </w:pPr>
-      <w:r>
-        <w:t>An experience in which they are always treated with integrity and respect</w:t>
-      </w:r>
-    </w:p>
-    <w:p>
-      <w:pPr>
-        <w:pStyle w:val="ListParagraph"/>
-        <w:numPr>
-          <w:ilvl w:val="0"/>
-          <w:numId w:val="1"/>
-        </w:numPr>
-      </w:pPr>
-      <w:r>
-        <w:t>All of the above</w:t>
-      </w:r>
-    </w:p>
+        <w:ind w:left="360"/>
+      </w:pPr>
+      <w:bookmarkStart w:id="0" w:name="_GoBack"/>
+      <w:proofErr w:type="gramStart"/>
+      <w:r>
+        <w:t>All of</w:t>
+      </w:r>
+      <w:proofErr w:type="gramEnd"/>
+      <w:r>
+        <w:t xml:space="preserve"> the above</w:t>
+      </w:r>
+    </w:p>
+    <w:bookmarkEnd w:id="0"/>
     <w:p/>
     <w:p>
       <w:r>
@@ -418,11 +397,26 @@
     <w:p/>
     <w:p>
       <w:r>
+        <w:t xml:space="preserve">In the Finance Company’s collection process, what is the </w:t>
+      </w:r>
+      <w:r>
+        <w:t>principle manner of collecting?</w:t>
+      </w:r>
+    </w:p>
+    <w:p>
+      <w:pPr>
+        <w:pStyle w:val="ListParagraph"/>
+        <w:numPr>
+          <w:ilvl w:val="0"/>
+          <w:numId w:val="9"/>
+        </w:numPr>
+      </w:pPr>
+      <w:r>
         <w:lastRenderedPageBreak/>
-        <w:t xml:space="preserve">In the Finance Company’s collection process, what is the </w:t>
-      </w:r>
-      <w:r>
-        <w:t>principle manner of collecting?</w:t>
+        <w:t>Threatening the customers</w:t>
+      </w:r>
+      <w:r>
+        <w:t xml:space="preserve"> that they must pay</w:t>
       </w:r>
     </w:p>
     <w:p>
@@ -434,10 +428,7 @@
         </w:numPr>
       </w:pPr>
       <w:r>
-        <w:t>Threatening the customers</w:t>
-      </w:r>
-      <w:r>
-        <w:t xml:space="preserve"> that they must pay</w:t>
+        <w:t>Shaming them to make them feel bad about themselves</w:t>
       </w:r>
     </w:p>
     <w:p>
@@ -449,7 +440,10 @@
         </w:numPr>
       </w:pPr>
       <w:r>
-        <w:t>Shaming them to make them feel bad about themselves</w:t>
+        <w:t xml:space="preserve">Remind them of their commitment and the </w:t>
+      </w:r>
+      <w:r>
+        <w:t>benefits of paying</w:t>
       </w:r>
     </w:p>
     <w:p>
@@ -461,21 +455,6 @@
         </w:numPr>
       </w:pPr>
       <w:r>
-        <w:t xml:space="preserve">Remind them of their commitment and the </w:t>
-      </w:r>
-      <w:r>
-        <w:t>benefits of paying</w:t>
-      </w:r>
-    </w:p>
-    <w:p>
-      <w:pPr>
-        <w:pStyle w:val="ListParagraph"/>
-        <w:numPr>
-          <w:ilvl w:val="0"/>
-          <w:numId w:val="9"/>
-        </w:numPr>
-      </w:pPr>
-      <w:r>
         <w:t>Repossessing their vehicle</w:t>
       </w:r>
     </w:p>
@@ -662,8 +641,6 @@
       <w:r>
         <w:t>If you have a mission you should have values as well</w:t>
       </w:r>
-      <w:bookmarkStart w:id="0" w:name="_GoBack"/>
-      <w:bookmarkEnd w:id="0"/>
     </w:p>
     <w:sectPr>
       <w:pgSz w:w="12240" w:h="15840"/>

</xml_diff>